<commit_message>
DB updated customer table and hibernate + connection with bookservice
</commit_message>
<xml_diff>
--- a/Docs/Logical data model.docx
+++ b/Docs/Logical data model.docx
@@ -9,108 +9,6 @@
       <w:r>
         <w:t>Book(ISBN, title, author, category, year)</w:t>
       </w:r>
-    </w:p>
-    <w:p>
-      <w:pPr>
-        <w:spacing w:after="0"/>
-      </w:pPr>
-      <w:r>
-        <w:t>PK: ISBN</w:t>
-      </w:r>
-    </w:p>
-    <w:p>
-      <w:pPr>
-        <w:spacing w:after="0"/>
-      </w:pPr>
-    </w:p>
-    <w:p>
-      <w:pPr>
-        <w:spacing w:after="0"/>
-      </w:pPr>
-      <w:r>
-        <w:t>Customer(</w:t>
-      </w:r>
-      <w:proofErr w:type="spellStart"/>
-      <w:r>
-        <w:t>customerid</w:t>
-      </w:r>
-      <w:proofErr w:type="spellEnd"/>
-      <w:r>
-        <w:t>)</w:t>
-      </w:r>
-    </w:p>
-    <w:p>
-      <w:pPr>
-        <w:spacing w:after="0"/>
-      </w:pPr>
-      <w:r>
-        <w:t xml:space="preserve">PK: </w:t>
-      </w:r>
-      <w:proofErr w:type="spellStart"/>
-      <w:r>
-        <w:t>customerid</w:t>
-      </w:r>
-      <w:proofErr w:type="spellEnd"/>
-    </w:p>
-    <w:p>
-      <w:pPr>
-        <w:spacing w:after="0"/>
-      </w:pPr>
-    </w:p>
-    <w:p>
-      <w:pPr>
-        <w:spacing w:after="0"/>
-      </w:pPr>
-      <w:proofErr w:type="spellStart"/>
-      <w:r>
-        <w:t>BookStore</w:t>
-      </w:r>
-      <w:proofErr w:type="spellEnd"/>
-      <w:r>
-        <w:t>(</w:t>
-      </w:r>
-      <w:proofErr w:type="spellStart"/>
-      <w:r>
-        <w:t>bookstoreid</w:t>
-      </w:r>
-      <w:proofErr w:type="spellEnd"/>
-      <w:r>
-        <w:t>)</w:t>
-      </w:r>
-    </w:p>
-    <w:p>
-      <w:pPr>
-        <w:spacing w:after="0"/>
-      </w:pPr>
-      <w:r>
-        <w:t xml:space="preserve">PK: </w:t>
-      </w:r>
-      <w:proofErr w:type="spellStart"/>
-      <w:r>
-        <w:t>bookstoreid</w:t>
-      </w:r>
-      <w:proofErr w:type="spellEnd"/>
-    </w:p>
-    <w:p>
-      <w:pPr>
-        <w:spacing w:after="0"/>
-      </w:pPr>
-    </w:p>
-    <w:p>
-      <w:pPr>
-        <w:spacing w:after="0"/>
-      </w:pPr>
-      <w:r>
-        <w:t>Library(</w:t>
-      </w:r>
-      <w:proofErr w:type="spellStart"/>
-      <w:r>
-        <w:t>libraryid</w:t>
-      </w:r>
-      <w:proofErr w:type="spellEnd"/>
-      <w:r>
-        <w:t>)</w:t>
-      </w:r>
       <w:bookmarkStart w:id="0" w:name="_GoBack"/>
       <w:bookmarkEnd w:id="0"/>
     </w:p>
@@ -119,13 +17,123 @@
         <w:spacing w:after="0"/>
       </w:pPr>
       <w:r>
+        <w:t>PK: ISBN</w:t>
+      </w:r>
+    </w:p>
+    <w:p>
+      <w:pPr>
+        <w:spacing w:after="0"/>
+      </w:pPr>
+    </w:p>
+    <w:p>
+      <w:pPr>
+        <w:spacing w:after="0"/>
+      </w:pPr>
+      <w:r>
+        <w:t>Customer(</w:t>
+      </w:r>
+      <w:proofErr w:type="spellStart"/>
+      <w:r>
+        <w:t>customerid</w:t>
+      </w:r>
+      <w:proofErr w:type="spellEnd"/>
+      <w:r>
+        <w:t xml:space="preserve">, name, email, address, </w:t>
+      </w:r>
+      <w:proofErr w:type="spellStart"/>
+      <w:r>
+        <w:t>phoneNum</w:t>
+      </w:r>
+      <w:proofErr w:type="spellEnd"/>
+      <w:r>
+        <w:t>)</w:t>
+      </w:r>
+    </w:p>
+    <w:p>
+      <w:pPr>
+        <w:spacing w:after="0"/>
+      </w:pPr>
+      <w:r>
         <w:t xml:space="preserve">PK: </w:t>
       </w:r>
       <w:proofErr w:type="spellStart"/>
       <w:r>
+        <w:t>customerid</w:t>
+      </w:r>
+      <w:proofErr w:type="spellEnd"/>
+    </w:p>
+    <w:p>
+      <w:pPr>
+        <w:spacing w:after="0"/>
+      </w:pPr>
+    </w:p>
+    <w:p>
+      <w:pPr>
+        <w:spacing w:after="0"/>
+      </w:pPr>
+      <w:proofErr w:type="spellStart"/>
+      <w:r>
+        <w:t>BookStore</w:t>
+      </w:r>
+      <w:proofErr w:type="spellEnd"/>
+      <w:r>
+        <w:t>(</w:t>
+      </w:r>
+      <w:proofErr w:type="spellStart"/>
+      <w:r>
+        <w:t>bookstoreid</w:t>
+      </w:r>
+      <w:proofErr w:type="spellEnd"/>
+      <w:r>
+        <w:t>)</w:t>
+      </w:r>
+    </w:p>
+    <w:p>
+      <w:pPr>
+        <w:spacing w:after="0"/>
+      </w:pPr>
+      <w:r>
+        <w:t xml:space="preserve">PK: </w:t>
+      </w:r>
+      <w:proofErr w:type="spellStart"/>
+      <w:r>
+        <w:t>bookstoreid</w:t>
+      </w:r>
+      <w:proofErr w:type="spellEnd"/>
+    </w:p>
+    <w:p>
+      <w:pPr>
+        <w:spacing w:after="0"/>
+      </w:pPr>
+    </w:p>
+    <w:p>
+      <w:pPr>
+        <w:spacing w:after="0"/>
+      </w:pPr>
+      <w:r>
+        <w:t>Library(</w:t>
+      </w:r>
+      <w:proofErr w:type="spellStart"/>
+      <w:r>
         <w:t>libraryid</w:t>
       </w:r>
       <w:proofErr w:type="spellEnd"/>
+      <w:r>
+        <w:t>)</w:t>
+      </w:r>
+    </w:p>
+    <w:p>
+      <w:pPr>
+        <w:spacing w:after="0"/>
+      </w:pPr>
+      <w:r>
+        <w:t xml:space="preserve">PK: </w:t>
+      </w:r>
+      <w:proofErr w:type="spellStart"/>
+      <w:r>
+        <w:t>libraryid</w:t>
+      </w:r>
+      <w:proofErr w:type="spellEnd"/>
     </w:p>
     <w:p>
       <w:pPr>
@@ -199,10 +207,7 @@
       </w:r>
       <w:proofErr w:type="spellStart"/>
       <w:r>
-        <w:t>bookstorei</w:t>
-      </w:r>
-      <w:r>
-        <w:t>d</w:t>
+        <w:t>bookstoreid</w:t>
       </w:r>
       <w:proofErr w:type="spellEnd"/>
     </w:p>
@@ -409,10 +414,7 @@
       </w:pPr>
       <w:proofErr w:type="spellStart"/>
       <w:r>
-        <w:t>Library</w:t>
-      </w:r>
-      <w:r>
-        <w:t>Order</w:t>
+        <w:t>LibraryOrder</w:t>
       </w:r>
       <w:proofErr w:type="spellEnd"/>
       <w:r>

</xml_diff>